<commit_message>
fix package vulnerabilities with Snyk
</commit_message>
<xml_diff>
--- a/Documentatie/Ontwerp Documentatie AirBNB Michelle Jolink.docx
+++ b/Documentatie/Ontwerp Documentatie AirBNB Michelle Jolink.docx
@@ -5365,6 +5365,34 @@
       <w:proofErr w:type="spellEnd"/>
     </w:p>
     <w:p>
+      <w:r>
+        <w:t xml:space="preserve">Om de beveiliging zo </w:t>
+      </w:r>
+      <w:r>
+        <w:t>goed</w:t>
+      </w:r>
+      <w:r>
+        <w:t xml:space="preserve"> mogelijk te maken, controleert </w:t>
+      </w:r>
+      <w:proofErr w:type="spellStart"/>
+      <w:r>
+        <w:t>Snyk</w:t>
+      </w:r>
+      <w:proofErr w:type="spellEnd"/>
+      <w:r>
+        <w:t xml:space="preserve"> de </w:t>
+      </w:r>
+      <w:proofErr w:type="spellStart"/>
+      <w:r>
+        <w:t>dependencies</w:t>
+      </w:r>
+      <w:proofErr w:type="spellEnd"/>
+      <w:r>
+        <w:t xml:space="preserve"> op kwetsbaarheden in zowel de front- als backend van de applicatie.</w:t>
+      </w:r>
+    </w:p>
+    <w:p/>
+    <w:p>
       <w:pPr>
         <w:pStyle w:val="Kop3"/>
       </w:pPr>
@@ -5380,23 +5408,872 @@
       <w:proofErr w:type="spellEnd"/>
     </w:p>
     <w:p>
+      <w:r>
+        <w:t xml:space="preserve">Om </w:t>
+      </w:r>
+      <w:proofErr w:type="spellStart"/>
+      <w:r>
+        <w:t>Snyk</w:t>
+      </w:r>
+      <w:proofErr w:type="spellEnd"/>
+      <w:r>
+        <w:t xml:space="preserve"> in mijn </w:t>
+      </w:r>
+      <w:proofErr w:type="spellStart"/>
+      <w:r>
+        <w:t>frontend</w:t>
+      </w:r>
+      <w:proofErr w:type="spellEnd"/>
+      <w:r>
+        <w:t xml:space="preserve"> applicatie te runnen, heb ik gebruik gemaakt van de extensie binnen Visual Studio Code. </w:t>
+      </w:r>
+      <w:hyperlink r:id="rId19" w:history="1">
+        <w:r>
+          <w:rPr>
+            <w:rStyle w:val="Hyperlink"/>
+          </w:rPr>
+          <w:t>https://docs.snyk.io/integrate-with-snyk/use-snyk-in-your-ide/visual-studio-code-extension</w:t>
+        </w:r>
+      </w:hyperlink>
+    </w:p>
+    <w:p/>
+    <w:p>
+      <w:r>
+        <w:t xml:space="preserve">Zoals hieronder te zien in figuur … heeft </w:t>
+      </w:r>
+      <w:proofErr w:type="spellStart"/>
+      <w:r>
+        <w:t>snyk</w:t>
+      </w:r>
+      <w:proofErr w:type="spellEnd"/>
+      <w:r>
+        <w:t xml:space="preserve"> in totaal 4 </w:t>
+      </w:r>
+      <w:proofErr w:type="spellStart"/>
+      <w:r>
+        <w:t>vulnerabilities</w:t>
+      </w:r>
+      <w:proofErr w:type="spellEnd"/>
+      <w:r>
+        <w:t xml:space="preserve"> gevonden, waarvan 1 wordt aangemerkt als een hoge </w:t>
+      </w:r>
+      <w:proofErr w:type="spellStart"/>
+      <w:r>
+        <w:t>vulnerability</w:t>
+      </w:r>
+      <w:proofErr w:type="spellEnd"/>
+      <w:r>
+        <w:t xml:space="preserve">, de </w:t>
+      </w:r>
+      <w:proofErr w:type="spellStart"/>
+      <w:r>
+        <w:rPr>
+          <w:i/>
+          <w:iCs/>
+        </w:rPr>
+        <w:t>nth</w:t>
+      </w:r>
+      <w:proofErr w:type="spellEnd"/>
+      <w:r>
+        <w:rPr>
+          <w:i/>
+          <w:iCs/>
+        </w:rPr>
+        <w:t>-check</w:t>
+      </w:r>
+      <w:r>
+        <w:t xml:space="preserve"> en 3 als medium</w:t>
+      </w:r>
+      <w:r>
+        <w:t xml:space="preserve">, de </w:t>
+      </w:r>
+      <w:proofErr w:type="spellStart"/>
+      <w:r>
+        <w:rPr>
+          <w:i/>
+          <w:iCs/>
+        </w:rPr>
+        <w:t>inflight</w:t>
+      </w:r>
+      <w:proofErr w:type="spellEnd"/>
+      <w:r>
+        <w:t xml:space="preserve">, </w:t>
+      </w:r>
+      <w:proofErr w:type="spellStart"/>
+      <w:r>
+        <w:rPr>
+          <w:i/>
+          <w:iCs/>
+        </w:rPr>
+        <w:t>postcss</w:t>
+      </w:r>
+      <w:proofErr w:type="spellEnd"/>
+      <w:r>
+        <w:t xml:space="preserve"> en </w:t>
+      </w:r>
+      <w:proofErr w:type="spellStart"/>
+      <w:r>
+        <w:rPr>
+          <w:i/>
+          <w:iCs/>
+        </w:rPr>
+        <w:t>serialize</w:t>
+      </w:r>
+      <w:proofErr w:type="spellEnd"/>
+      <w:r>
+        <w:rPr>
+          <w:i/>
+          <w:iCs/>
+        </w:rPr>
+        <w:t>-javascript</w:t>
+      </w:r>
+      <w:r>
+        <w:t xml:space="preserve">. Ook is te zien dat ze allemaal </w:t>
+      </w:r>
+      <w:proofErr w:type="spellStart"/>
+      <w:r>
+        <w:t>vanauit</w:t>
+      </w:r>
+      <w:proofErr w:type="spellEnd"/>
+      <w:r>
+        <w:t xml:space="preserve"> 1 </w:t>
+      </w:r>
+      <w:proofErr w:type="spellStart"/>
+      <w:r>
+        <w:t>dependency</w:t>
+      </w:r>
+      <w:proofErr w:type="spellEnd"/>
+      <w:r>
+        <w:t xml:space="preserve"> komen, namelijk </w:t>
+      </w:r>
+      <w:proofErr w:type="spellStart"/>
+      <w:r>
+        <w:rPr>
+          <w:i/>
+          <w:iCs/>
+        </w:rPr>
+        <w:t>react</w:t>
+      </w:r>
+      <w:proofErr w:type="spellEnd"/>
+      <w:r>
+        <w:rPr>
+          <w:i/>
+          <w:iCs/>
+        </w:rPr>
+        <w:t xml:space="preserve"> scripts versie 5.0.1.</w:t>
+      </w:r>
+    </w:p>
+    <w:p>
+      <w:r>
+        <w:drawing>
+          <wp:inline distT="0" distB="0" distL="0" distR="0" wp14:anchorId="6B20AAD4" wp14:editId="2CF2815E">
+            <wp:extent cx="4439270" cy="1238423"/>
+            <wp:effectExtent l="0" t="0" r="0" b="0"/>
+            <wp:docPr id="1213434749" name="Afbeelding 1" descr="Afbeelding met tekst, schermopname, Lettertype&#10;&#10;Automatisch gegenereerde beschrijving"/>
+            <wp:cNvGraphicFramePr>
+              <a:graphicFrameLocks xmlns:a="http://schemas.openxmlformats.org/drawingml/2006/main" noChangeAspect="1"/>
+            </wp:cNvGraphicFramePr>
+            <a:graphic xmlns:a="http://schemas.openxmlformats.org/drawingml/2006/main">
+              <a:graphicData uri="http://schemas.openxmlformats.org/drawingml/2006/picture">
+                <pic:pic xmlns:pic="http://schemas.openxmlformats.org/drawingml/2006/picture">
+                  <pic:nvPicPr>
+                    <pic:cNvPr id="1213434749" name="Afbeelding 1" descr="Afbeelding met tekst, schermopname, Lettertype&#10;&#10;Automatisch gegenereerde beschrijving"/>
+                    <pic:cNvPicPr/>
+                  </pic:nvPicPr>
+                  <pic:blipFill>
+                    <a:blip r:embed="rId20"/>
+                    <a:stretch>
+                      <a:fillRect/>
+                    </a:stretch>
+                  </pic:blipFill>
+                  <pic:spPr>
+                    <a:xfrm>
+                      <a:off x="0" y="0"/>
+                      <a:ext cx="4439270" cy="1238423"/>
+                    </a:xfrm>
+                    <a:prstGeom prst="rect">
+                      <a:avLst/>
+                    </a:prstGeom>
+                  </pic:spPr>
+                </pic:pic>
+              </a:graphicData>
+            </a:graphic>
+          </wp:inline>
+        </w:drawing>
+      </w:r>
+    </w:p>
+    <w:p/>
+    <w:p>
+      <w:r>
+        <w:drawing>
+          <wp:inline distT="0" distB="0" distL="0" distR="0" wp14:anchorId="23E419E7" wp14:editId="00C28A10">
+            <wp:extent cx="4982270" cy="238158"/>
+            <wp:effectExtent l="0" t="0" r="8890" b="9525"/>
+            <wp:docPr id="688775354" name="Afbeelding 1"/>
+            <wp:cNvGraphicFramePr>
+              <a:graphicFrameLocks xmlns:a="http://schemas.openxmlformats.org/drawingml/2006/main" noChangeAspect="1"/>
+            </wp:cNvGraphicFramePr>
+            <a:graphic xmlns:a="http://schemas.openxmlformats.org/drawingml/2006/main">
+              <a:graphicData uri="http://schemas.openxmlformats.org/drawingml/2006/picture">
+                <pic:pic xmlns:pic="http://schemas.openxmlformats.org/drawingml/2006/picture">
+                  <pic:nvPicPr>
+                    <pic:cNvPr id="688775354" name=""/>
+                    <pic:cNvPicPr/>
+                  </pic:nvPicPr>
+                  <pic:blipFill>
+                    <a:blip r:embed="rId21"/>
+                    <a:stretch>
+                      <a:fillRect/>
+                    </a:stretch>
+                  </pic:blipFill>
+                  <pic:spPr>
+                    <a:xfrm>
+                      <a:off x="0" y="0"/>
+                      <a:ext cx="4982270" cy="238158"/>
+                    </a:xfrm>
+                    <a:prstGeom prst="rect">
+                      <a:avLst/>
+                    </a:prstGeom>
+                  </pic:spPr>
+                </pic:pic>
+              </a:graphicData>
+            </a:graphic>
+          </wp:inline>
+        </w:drawing>
+      </w:r>
+    </w:p>
+    <w:p/>
+    <w:p>
+      <w:r>
+        <w:t xml:space="preserve">Om deze </w:t>
+      </w:r>
+      <w:proofErr w:type="spellStart"/>
+      <w:r>
+        <w:t>vulnerabilities</w:t>
+      </w:r>
+      <w:proofErr w:type="spellEnd"/>
+      <w:r>
+        <w:t xml:space="preserve"> op te lossen, moeten de </w:t>
+      </w:r>
+      <w:proofErr w:type="spellStart"/>
+      <w:r>
+        <w:t>nth</w:t>
+      </w:r>
+      <w:proofErr w:type="spellEnd"/>
+      <w:r>
+        <w:t xml:space="preserve">-check, </w:t>
+      </w:r>
+      <w:proofErr w:type="spellStart"/>
+      <w:r>
+        <w:t>postcss</w:t>
+      </w:r>
+      <w:proofErr w:type="spellEnd"/>
+      <w:r>
+        <w:t xml:space="preserve"> en </w:t>
+      </w:r>
+      <w:proofErr w:type="spellStart"/>
+      <w:r>
+        <w:t>serialize</w:t>
+      </w:r>
+      <w:proofErr w:type="spellEnd"/>
+      <w:r>
+        <w:t xml:space="preserve">-javascript </w:t>
+      </w:r>
+      <w:proofErr w:type="spellStart"/>
+      <w:r>
+        <w:t>dependencies</w:t>
+      </w:r>
+      <w:proofErr w:type="spellEnd"/>
+      <w:r>
+        <w:t xml:space="preserve"> </w:t>
+      </w:r>
+      <w:proofErr w:type="spellStart"/>
+      <w:r>
+        <w:t>geupgrade</w:t>
+      </w:r>
+      <w:proofErr w:type="spellEnd"/>
+      <w:r>
+        <w:t xml:space="preserve"> worden naar een hogere versie. Dit heb ik gedaan door de volgende code in de </w:t>
+      </w:r>
+      <w:proofErr w:type="spellStart"/>
+      <w:r>
+        <w:t>package.json</w:t>
+      </w:r>
+      <w:proofErr w:type="spellEnd"/>
+      <w:r>
+        <w:t>:</w:t>
+      </w:r>
+      <w:r>
+        <w:br/>
+      </w:r>
+      <w:r>
+        <w:drawing>
+          <wp:inline distT="0" distB="0" distL="0" distR="0" wp14:anchorId="080DD8C7" wp14:editId="7E15B033">
+            <wp:extent cx="2695951" cy="905001"/>
+            <wp:effectExtent l="0" t="0" r="9525" b="9525"/>
+            <wp:docPr id="2023133478" name="Afbeelding 1" descr="Afbeelding met tekst, Lettertype, schermopname, handschrift&#10;&#10;Automatisch gegenereerde beschrijving"/>
+            <wp:cNvGraphicFramePr>
+              <a:graphicFrameLocks xmlns:a="http://schemas.openxmlformats.org/drawingml/2006/main" noChangeAspect="1"/>
+            </wp:cNvGraphicFramePr>
+            <a:graphic xmlns:a="http://schemas.openxmlformats.org/drawingml/2006/main">
+              <a:graphicData uri="http://schemas.openxmlformats.org/drawingml/2006/picture">
+                <pic:pic xmlns:pic="http://schemas.openxmlformats.org/drawingml/2006/picture">
+                  <pic:nvPicPr>
+                    <pic:cNvPr id="2023133478" name="Afbeelding 1" descr="Afbeelding met tekst, Lettertype, schermopname, handschrift&#10;&#10;Automatisch gegenereerde beschrijving"/>
+                    <pic:cNvPicPr/>
+                  </pic:nvPicPr>
+                  <pic:blipFill>
+                    <a:blip r:embed="rId22"/>
+                    <a:stretch>
+                      <a:fillRect/>
+                    </a:stretch>
+                  </pic:blipFill>
+                  <pic:spPr>
+                    <a:xfrm>
+                      <a:off x="0" y="0"/>
+                      <a:ext cx="2695951" cy="905001"/>
+                    </a:xfrm>
+                    <a:prstGeom prst="rect">
+                      <a:avLst/>
+                    </a:prstGeom>
+                  </pic:spPr>
+                </pic:pic>
+              </a:graphicData>
+            </a:graphic>
+          </wp:inline>
+        </w:drawing>
+      </w:r>
+    </w:p>
+    <w:p/>
+    <w:p>
+      <w:r>
+        <w:t xml:space="preserve">Voor de </w:t>
+      </w:r>
+      <w:proofErr w:type="spellStart"/>
+      <w:r>
+        <w:t>warning</w:t>
+      </w:r>
+      <w:proofErr w:type="spellEnd"/>
+      <w:r>
+        <w:t xml:space="preserve"> van </w:t>
+      </w:r>
+      <w:proofErr w:type="spellStart"/>
+      <w:r>
+        <w:t>inflight</w:t>
+      </w:r>
+      <w:proofErr w:type="spellEnd"/>
+      <w:r>
+        <w:t xml:space="preserve"> is helaas nog geen oplossing, zoals </w:t>
+      </w:r>
+      <w:proofErr w:type="spellStart"/>
+      <w:r>
+        <w:t>snyk</w:t>
+      </w:r>
+      <w:proofErr w:type="spellEnd"/>
+      <w:r>
+        <w:t xml:space="preserve"> zelf aangeeft:</w:t>
+      </w:r>
+    </w:p>
+    <w:p>
+      <w:r>
+        <w:drawing>
+          <wp:inline distT="0" distB="0" distL="0" distR="0" wp14:anchorId="7FE1B531" wp14:editId="0C9E0A02">
+            <wp:extent cx="2410161" cy="590632"/>
+            <wp:effectExtent l="0" t="0" r="9525" b="0"/>
+            <wp:docPr id="656783056" name="Afbeelding 1" descr="Afbeelding met tekst, Lettertype, schermopname, wit&#10;&#10;Automatisch gegenereerde beschrijving"/>
+            <wp:cNvGraphicFramePr>
+              <a:graphicFrameLocks xmlns:a="http://schemas.openxmlformats.org/drawingml/2006/main" noChangeAspect="1"/>
+            </wp:cNvGraphicFramePr>
+            <a:graphic xmlns:a="http://schemas.openxmlformats.org/drawingml/2006/main">
+              <a:graphicData uri="http://schemas.openxmlformats.org/drawingml/2006/picture">
+                <pic:pic xmlns:pic="http://schemas.openxmlformats.org/drawingml/2006/picture">
+                  <pic:nvPicPr>
+                    <pic:cNvPr id="656783056" name="Afbeelding 1" descr="Afbeelding met tekst, Lettertype, schermopname, wit&#10;&#10;Automatisch gegenereerde beschrijving"/>
+                    <pic:cNvPicPr/>
+                  </pic:nvPicPr>
+                  <pic:blipFill>
+                    <a:blip r:embed="rId23"/>
+                    <a:stretch>
+                      <a:fillRect/>
+                    </a:stretch>
+                  </pic:blipFill>
+                  <pic:spPr>
+                    <a:xfrm>
+                      <a:off x="0" y="0"/>
+                      <a:ext cx="2410161" cy="590632"/>
+                    </a:xfrm>
+                    <a:prstGeom prst="rect">
+                      <a:avLst/>
+                    </a:prstGeom>
+                  </pic:spPr>
+                </pic:pic>
+              </a:graphicData>
+            </a:graphic>
+          </wp:inline>
+        </w:drawing>
+      </w:r>
+      <w:r>
+        <w:t xml:space="preserve"> </w:t>
+      </w:r>
+    </w:p>
+    <w:p/>
+    <w:p>
+      <w:r>
+        <w:t xml:space="preserve">Na alle </w:t>
+      </w:r>
+      <w:proofErr w:type="spellStart"/>
+      <w:r>
+        <w:t>dependencies</w:t>
+      </w:r>
+      <w:proofErr w:type="spellEnd"/>
+      <w:r>
+        <w:t xml:space="preserve"> </w:t>
+      </w:r>
+      <w:proofErr w:type="spellStart"/>
+      <w:r>
+        <w:t>warnings</w:t>
+      </w:r>
+      <w:proofErr w:type="spellEnd"/>
+      <w:r>
+        <w:t xml:space="preserve"> opgelost te hebben die mogelijk waren, heb ik een tweede scan uitgevoerd. Dit zijn dit de overgebleven </w:t>
+      </w:r>
+      <w:proofErr w:type="spellStart"/>
+      <w:r>
+        <w:t>vulnerabilities</w:t>
+      </w:r>
+      <w:proofErr w:type="spellEnd"/>
+      <w:r>
+        <w:t>:</w:t>
+      </w:r>
+    </w:p>
+    <w:p>
+      <w:r>
+        <w:drawing>
+          <wp:inline distT="0" distB="0" distL="0" distR="0" wp14:anchorId="3FDDF7F9" wp14:editId="3C5A8458">
+            <wp:extent cx="4344006" cy="885949"/>
+            <wp:effectExtent l="0" t="0" r="0" b="9525"/>
+            <wp:docPr id="1933890540" name="Afbeelding 1" descr="Afbeelding met tekst, schermopname, Lettertype&#10;&#10;Automatisch gegenereerde beschrijving"/>
+            <wp:cNvGraphicFramePr>
+              <a:graphicFrameLocks xmlns:a="http://schemas.openxmlformats.org/drawingml/2006/main" noChangeAspect="1"/>
+            </wp:cNvGraphicFramePr>
+            <a:graphic xmlns:a="http://schemas.openxmlformats.org/drawingml/2006/main">
+              <a:graphicData uri="http://schemas.openxmlformats.org/drawingml/2006/picture">
+                <pic:pic xmlns:pic="http://schemas.openxmlformats.org/drawingml/2006/picture">
+                  <pic:nvPicPr>
+                    <pic:cNvPr id="1933890540" name="Afbeelding 1" descr="Afbeelding met tekst, schermopname, Lettertype&#10;&#10;Automatisch gegenereerde beschrijving"/>
+                    <pic:cNvPicPr/>
+                  </pic:nvPicPr>
+                  <pic:blipFill>
+                    <a:blip r:embed="rId24"/>
+                    <a:stretch>
+                      <a:fillRect/>
+                    </a:stretch>
+                  </pic:blipFill>
+                  <pic:spPr>
+                    <a:xfrm>
+                      <a:off x="0" y="0"/>
+                      <a:ext cx="4344006" cy="885949"/>
+                    </a:xfrm>
+                    <a:prstGeom prst="rect">
+                      <a:avLst/>
+                    </a:prstGeom>
+                  </pic:spPr>
+                </pic:pic>
+              </a:graphicData>
+            </a:graphic>
+          </wp:inline>
+        </w:drawing>
+      </w:r>
+    </w:p>
+    <w:p>
+      <w:pPr>
+        <w:rPr>
+          <w:rFonts w:asciiTheme="majorHAnsi" w:eastAsiaTheme="majorEastAsia" w:hAnsiTheme="majorHAnsi" w:cstheme="majorBidi"/>
+          <w:color w:val="1F3763" w:themeColor="accent1" w:themeShade="7F"/>
+        </w:rPr>
+      </w:pPr>
+      <w:bookmarkStart w:id="19" w:name="_Toc168658700"/>
+      <w:r>
+        <w:br w:type="page"/>
+      </w:r>
+    </w:p>
+    <w:p>
       <w:pPr>
         <w:pStyle w:val="Kop3"/>
       </w:pPr>
-      <w:bookmarkStart w:id="19" w:name="_Toc168658700"/>
-      <w:r>
+      <w:r>
+        <w:lastRenderedPageBreak/>
         <w:t>5.2.2 Backend</w:t>
       </w:r>
       <w:bookmarkEnd w:id="19"/>
     </w:p>
+    <w:p>
+      <w:r>
+        <w:t xml:space="preserve">Om </w:t>
+      </w:r>
+      <w:proofErr w:type="spellStart"/>
+      <w:r>
+        <w:t>Snyk</w:t>
+      </w:r>
+      <w:proofErr w:type="spellEnd"/>
+      <w:r>
+        <w:t xml:space="preserve"> in mijn </w:t>
+      </w:r>
+      <w:r>
+        <w:t>backend</w:t>
+      </w:r>
+      <w:r>
+        <w:t xml:space="preserve"> applicatie te runnen, heb ik gebruik gemaakt van de extensie binnen Visual Studi</w:t>
+      </w:r>
+      <w:r>
+        <w:t>o</w:t>
+      </w:r>
+      <w:r>
+        <w:t xml:space="preserve">. </w:t>
+      </w:r>
+      <w:hyperlink r:id="rId25" w:history="1">
+        <w:r>
+          <w:rPr>
+            <w:rStyle w:val="Hyperlink"/>
+          </w:rPr>
+          <w:t>https://docs.snyk.io/integrate-with-snyk/use-snyk-in-your-ide/visual-studio-extension</w:t>
+        </w:r>
+      </w:hyperlink>
+    </w:p>
     <w:p/>
+    <w:p>
+      <w:r>
+        <w:t xml:space="preserve">Na de eerste scan te hebben uitgevoerd zijn er 3 </w:t>
+      </w:r>
+      <w:proofErr w:type="spellStart"/>
+      <w:r>
+        <w:t>vulnerabilities</w:t>
+      </w:r>
+      <w:proofErr w:type="spellEnd"/>
+      <w:r>
+        <w:t xml:space="preserve"> gevonden, waarvan 1 met een hoge </w:t>
+      </w:r>
+      <w:proofErr w:type="spellStart"/>
+      <w:r>
+        <w:t>severity</w:t>
+      </w:r>
+      <w:proofErr w:type="spellEnd"/>
+      <w:r>
+        <w:t>, 1 medium en 1 low, zie figuur hieronder.</w:t>
+      </w:r>
+    </w:p>
+    <w:p>
+      <w:r>
+        <w:drawing>
+          <wp:inline distT="0" distB="0" distL="0" distR="0" wp14:anchorId="723C81BE" wp14:editId="7864475D">
+            <wp:extent cx="5727700" cy="1831975"/>
+            <wp:effectExtent l="0" t="0" r="6350" b="0"/>
+            <wp:docPr id="298161875" name="Afbeelding 1" descr="Afbeelding met tekst, schermopname, software, Lettertype&#10;&#10;Automatisch gegenereerde beschrijving"/>
+            <wp:cNvGraphicFramePr>
+              <a:graphicFrameLocks xmlns:a="http://schemas.openxmlformats.org/drawingml/2006/main" noChangeAspect="1"/>
+            </wp:cNvGraphicFramePr>
+            <a:graphic xmlns:a="http://schemas.openxmlformats.org/drawingml/2006/main">
+              <a:graphicData uri="http://schemas.openxmlformats.org/drawingml/2006/picture">
+                <pic:pic xmlns:pic="http://schemas.openxmlformats.org/drawingml/2006/picture">
+                  <pic:nvPicPr>
+                    <pic:cNvPr id="298161875" name="Afbeelding 1" descr="Afbeelding met tekst, schermopname, software, Lettertype&#10;&#10;Automatisch gegenereerde beschrijving"/>
+                    <pic:cNvPicPr/>
+                  </pic:nvPicPr>
+                  <pic:blipFill>
+                    <a:blip r:embed="rId26"/>
+                    <a:stretch>
+                      <a:fillRect/>
+                    </a:stretch>
+                  </pic:blipFill>
+                  <pic:spPr>
+                    <a:xfrm>
+                      <a:off x="0" y="0"/>
+                      <a:ext cx="5727700" cy="1831975"/>
+                    </a:xfrm>
+                    <a:prstGeom prst="rect">
+                      <a:avLst/>
+                    </a:prstGeom>
+                  </pic:spPr>
+                </pic:pic>
+              </a:graphicData>
+            </a:graphic>
+          </wp:inline>
+        </w:drawing>
+      </w:r>
+    </w:p>
     <w:p/>
     <w:p>
+      <w:r>
+        <w:t xml:space="preserve">Als je naar heb tabje </w:t>
+      </w:r>
+      <w:proofErr w:type="spellStart"/>
+      <w:r>
+        <w:t>Installed</w:t>
+      </w:r>
+      <w:proofErr w:type="spellEnd"/>
+      <w:r>
+        <w:t xml:space="preserve"> en dan show </w:t>
+      </w:r>
+      <w:proofErr w:type="spellStart"/>
+      <w:r>
+        <w:t>unly</w:t>
+      </w:r>
+      <w:proofErr w:type="spellEnd"/>
+      <w:r>
+        <w:t xml:space="preserve"> </w:t>
+      </w:r>
+      <w:proofErr w:type="spellStart"/>
+      <w:r>
+        <w:t>vulnerable</w:t>
+      </w:r>
+      <w:proofErr w:type="spellEnd"/>
+      <w:r>
+        <w:t xml:space="preserve"> aanklikt zien we ook precies die 3 </w:t>
+      </w:r>
+      <w:proofErr w:type="spellStart"/>
+      <w:r>
+        <w:t>dependencies</w:t>
+      </w:r>
+      <w:proofErr w:type="spellEnd"/>
+      <w:r>
+        <w:t>:</w:t>
+      </w:r>
+    </w:p>
+    <w:p>
+      <w:r>
+        <w:drawing>
+          <wp:inline distT="0" distB="0" distL="0" distR="0" wp14:anchorId="4C5778D5" wp14:editId="068FA562">
+            <wp:extent cx="5727700" cy="2301875"/>
+            <wp:effectExtent l="0" t="0" r="6350" b="3175"/>
+            <wp:docPr id="1319924976" name="Afbeelding 1" descr="Afbeelding met tekst, schermopname, software, Multimediasoftware&#10;&#10;Automatisch gegenereerde beschrijving"/>
+            <wp:cNvGraphicFramePr>
+              <a:graphicFrameLocks xmlns:a="http://schemas.openxmlformats.org/drawingml/2006/main" noChangeAspect="1"/>
+            </wp:cNvGraphicFramePr>
+            <a:graphic xmlns:a="http://schemas.openxmlformats.org/drawingml/2006/main">
+              <a:graphicData uri="http://schemas.openxmlformats.org/drawingml/2006/picture">
+                <pic:pic xmlns:pic="http://schemas.openxmlformats.org/drawingml/2006/picture">
+                  <pic:nvPicPr>
+                    <pic:cNvPr id="1319924976" name="Afbeelding 1" descr="Afbeelding met tekst, schermopname, software, Multimediasoftware&#10;&#10;Automatisch gegenereerde beschrijving"/>
+                    <pic:cNvPicPr/>
+                  </pic:nvPicPr>
+                  <pic:blipFill>
+                    <a:blip r:embed="rId27"/>
+                    <a:stretch>
+                      <a:fillRect/>
+                    </a:stretch>
+                  </pic:blipFill>
+                  <pic:spPr>
+                    <a:xfrm>
+                      <a:off x="0" y="0"/>
+                      <a:ext cx="5727700" cy="2301875"/>
+                    </a:xfrm>
+                    <a:prstGeom prst="rect">
+                      <a:avLst/>
+                    </a:prstGeom>
+                  </pic:spPr>
+                </pic:pic>
+              </a:graphicData>
+            </a:graphic>
+          </wp:inline>
+        </w:drawing>
+      </w:r>
+    </w:p>
+    <w:p/>
+    <w:p>
+      <w:r>
+        <w:t>Ik heb dit opgelost door de volgende packages te upgraden</w:t>
+      </w:r>
+    </w:p>
+    <w:p/>
+    <w:p>
+      <w:pPr>
+        <w:rPr>
+          <w:i/>
+          <w:iCs/>
+        </w:rPr>
+      </w:pPr>
+      <w:proofErr w:type="spellStart"/>
+      <w:r>
+        <w:rPr>
+          <w:b/>
+          <w:bCs/>
+          <w:i/>
+          <w:iCs/>
+        </w:rPr>
+        <w:t>System.Text.RegularExpressions</w:t>
+      </w:r>
+      <w:proofErr w:type="spellEnd"/>
+      <w:r>
+        <w:t xml:space="preserve"> van </w:t>
+      </w:r>
+      <w:r>
+        <w:t xml:space="preserve">versie </w:t>
+      </w:r>
+      <w:r>
+        <w:rPr>
+          <w:i/>
+          <w:iCs/>
+        </w:rPr>
+        <w:t>4.3.0</w:t>
+      </w:r>
+      <w:r>
+        <w:t xml:space="preserve"> naar </w:t>
+      </w:r>
+      <w:r>
+        <w:rPr>
+          <w:i/>
+          <w:iCs/>
+        </w:rPr>
+        <w:t>4.3.1</w:t>
+      </w:r>
+    </w:p>
+    <w:p>
+      <w:r>
+        <w:t xml:space="preserve">Hierdoor is de issue van </w:t>
+      </w:r>
+      <w:proofErr w:type="spellStart"/>
+      <w:r>
+        <w:t>System.Text.RegularExpressions</w:t>
+      </w:r>
+      <w:proofErr w:type="spellEnd"/>
+      <w:r>
+        <w:t xml:space="preserve"> </w:t>
+      </w:r>
+      <w:r>
+        <w:t>opgelost.</w:t>
+      </w:r>
+    </w:p>
+    <w:p/>
+    <w:p>
+      <w:proofErr w:type="spellStart"/>
+      <w:r>
+        <w:rPr>
+          <w:b/>
+          <w:bCs/>
+          <w:i/>
+          <w:iCs/>
+        </w:rPr>
+        <w:t>Azure.Identity</w:t>
+      </w:r>
+      <w:proofErr w:type="spellEnd"/>
+      <w:r>
+        <w:t xml:space="preserve"> v</w:t>
+      </w:r>
+      <w:r>
+        <w:t>a</w:t>
+      </w:r>
+      <w:r>
+        <w:t>n</w:t>
+      </w:r>
+      <w:r>
+        <w:t xml:space="preserve"> versie</w:t>
+      </w:r>
+      <w:r>
+        <w:t xml:space="preserve"> </w:t>
+      </w:r>
+      <w:r>
+        <w:rPr>
+          <w:i/>
+          <w:iCs/>
+        </w:rPr>
+        <w:t>1.10.3</w:t>
+      </w:r>
+      <w:r>
+        <w:t xml:space="preserve"> naar </w:t>
+      </w:r>
+      <w:r>
+        <w:rPr>
+          <w:i/>
+          <w:iCs/>
+        </w:rPr>
+        <w:t>1.11.3</w:t>
+      </w:r>
+    </w:p>
+    <w:p>
+      <w:r>
+        <w:t xml:space="preserve">Hierdoor </w:t>
+      </w:r>
+      <w:r>
+        <w:t xml:space="preserve">zijn de issues van </w:t>
+      </w:r>
+      <w:proofErr w:type="spellStart"/>
+      <w:r>
+        <w:t>Azure.Identity</w:t>
+      </w:r>
+      <w:proofErr w:type="spellEnd"/>
+      <w:r>
+        <w:t xml:space="preserve"> en </w:t>
+      </w:r>
+      <w:proofErr w:type="spellStart"/>
+      <w:r>
+        <w:t>Microsoft.Identity.Client</w:t>
+      </w:r>
+      <w:proofErr w:type="spellEnd"/>
+      <w:r>
+        <w:t xml:space="preserve"> verholpen.</w:t>
+      </w:r>
+    </w:p>
+    <w:p/>
+    <w:p>
+      <w:r>
+        <w:t>Na deze aanpassingen  heb ik de 2</w:t>
+      </w:r>
+      <w:r>
+        <w:rPr>
+          <w:vertAlign w:val="superscript"/>
+        </w:rPr>
+        <w:t>e</w:t>
+      </w:r>
+      <w:r>
+        <w:t xml:space="preserve"> scan uitgevoerd en bevinden zich geen zwakheden meer in de packages van de backend:</w:t>
+      </w:r>
+    </w:p>
+    <w:p>
+      <w:r>
+        <w:drawing>
+          <wp:inline distT="0" distB="0" distL="0" distR="0" wp14:anchorId="7E3D2827" wp14:editId="0B3A5C1A">
+            <wp:extent cx="3115110" cy="323895"/>
+            <wp:effectExtent l="0" t="0" r="9525" b="0"/>
+            <wp:docPr id="891634385" name="Afbeelding 1"/>
+            <wp:cNvGraphicFramePr>
+              <a:graphicFrameLocks xmlns:a="http://schemas.openxmlformats.org/drawingml/2006/main" noChangeAspect="1"/>
+            </wp:cNvGraphicFramePr>
+            <a:graphic xmlns:a="http://schemas.openxmlformats.org/drawingml/2006/main">
+              <a:graphicData uri="http://schemas.openxmlformats.org/drawingml/2006/picture">
+                <pic:pic xmlns:pic="http://schemas.openxmlformats.org/drawingml/2006/picture">
+                  <pic:nvPicPr>
+                    <pic:cNvPr id="891634385" name=""/>
+                    <pic:cNvPicPr/>
+                  </pic:nvPicPr>
+                  <pic:blipFill>
+                    <a:blip r:embed="rId28"/>
+                    <a:stretch>
+                      <a:fillRect/>
+                    </a:stretch>
+                  </pic:blipFill>
+                  <pic:spPr>
+                    <a:xfrm>
+                      <a:off x="0" y="0"/>
+                      <a:ext cx="3115110" cy="323895"/>
+                    </a:xfrm>
+                    <a:prstGeom prst="rect">
+                      <a:avLst/>
+                    </a:prstGeom>
+                  </pic:spPr>
+                </pic:pic>
+              </a:graphicData>
+            </a:graphic>
+          </wp:inline>
+        </w:drawing>
+      </w:r>
+    </w:p>
+    <w:p>
       <w:pPr>
         <w:pStyle w:val="Kop2"/>
       </w:pPr>
       <w:bookmarkStart w:id="20" w:name="_Toc168658701"/>
       <w:r>
+        <w:lastRenderedPageBreak/>
         <w:t>5</w:t>
       </w:r>
       <w:r>
@@ -5417,28 +6294,180 @@
       <w:pPr>
         <w:keepNext/>
       </w:pPr>
-    </w:p>
-    <w:p>
-      <w:pPr>
-        <w:pStyle w:val="Bijschrift"/>
-      </w:pPr>
-      <w:r>
-        <w:t xml:space="preserve">Figuur </w:t>
-      </w:r>
-      <w:r>
-        <w:fldChar w:fldCharType="begin"/>
-      </w:r>
-      <w:r>
-        <w:instrText xml:space="preserve"> SEQ Figuur \* ARABIC </w:instrText>
-      </w:r>
-      <w:r>
-        <w:fldChar w:fldCharType="separate"/>
-      </w:r>
-      <w:r>
-        <w:t>13</w:t>
-      </w:r>
-      <w:r>
-        <w:fldChar w:fldCharType="end"/>
+      <w:r>
+        <w:t xml:space="preserve">In dit security hoofdstuk hebben we </w:t>
+      </w:r>
+      <w:r>
+        <w:t>verschillende</w:t>
+      </w:r>
+      <w:r>
+        <w:t xml:space="preserve"> stappen ondernomen om de veiligheid van </w:t>
+      </w:r>
+      <w:r>
+        <w:t>de</w:t>
+      </w:r>
+      <w:r>
+        <w:t xml:space="preserve"> applicatie te waarborgen. Door een ZAP-scan uit te voeren op de API, specifiek op de route </w:t>
+      </w:r>
+      <w:r>
+        <w:rPr>
+          <w:rStyle w:val="HTMLCode"/>
+          <w:rFonts w:eastAsiaTheme="minorEastAsia"/>
+        </w:rPr>
+        <w:t>/</w:t>
+      </w:r>
+      <w:proofErr w:type="spellStart"/>
+      <w:r>
+        <w:rPr>
+          <w:rStyle w:val="HTMLCode"/>
+          <w:rFonts w:eastAsiaTheme="minorEastAsia"/>
+        </w:rPr>
+        <w:t>Listings</w:t>
+      </w:r>
+      <w:proofErr w:type="spellEnd"/>
+      <w:r>
+        <w:rPr>
+          <w:rStyle w:val="HTMLCode"/>
+          <w:rFonts w:eastAsiaTheme="minorEastAsia"/>
+        </w:rPr>
+        <w:t>/</w:t>
+      </w:r>
+      <w:proofErr w:type="spellStart"/>
+      <w:r>
+        <w:rPr>
+          <w:rStyle w:val="HTMLCode"/>
+          <w:rFonts w:eastAsiaTheme="minorEastAsia"/>
+        </w:rPr>
+        <w:t>geoinfo</w:t>
+      </w:r>
+      <w:proofErr w:type="spellEnd"/>
+      <w:r>
+        <w:t xml:space="preserve">, </w:t>
+      </w:r>
+      <w:r>
+        <w:t>zijn</w:t>
+      </w:r>
+      <w:r>
+        <w:t xml:space="preserve"> beveiligingsproblemen geïdentificeerd</w:t>
+      </w:r>
+      <w:r>
+        <w:t>. Dit waren</w:t>
+      </w:r>
+      <w:r>
+        <w:t xml:space="preserve"> het ontbreken van de </w:t>
+      </w:r>
+      <w:r>
+        <w:rPr>
+          <w:rStyle w:val="HTMLCode"/>
+          <w:rFonts w:eastAsiaTheme="minorEastAsia"/>
+        </w:rPr>
+        <w:t>X-Content-Type-Options</w:t>
+      </w:r>
+      <w:r>
+        <w:t xml:space="preserve"> en </w:t>
+      </w:r>
+      <w:proofErr w:type="spellStart"/>
+      <w:r>
+        <w:rPr>
+          <w:rStyle w:val="HTMLCode"/>
+          <w:rFonts w:eastAsiaTheme="minorEastAsia"/>
+        </w:rPr>
+        <w:t>Strict</w:t>
+      </w:r>
+      <w:proofErr w:type="spellEnd"/>
+      <w:r>
+        <w:rPr>
+          <w:rStyle w:val="HTMLCode"/>
+          <w:rFonts w:eastAsiaTheme="minorEastAsia"/>
+        </w:rPr>
+        <w:t>-Transport-Security</w:t>
+      </w:r>
+      <w:r>
+        <w:t xml:space="preserve"> headers. Deze problemen zijn succesvol opgelost door de juiste headers toe te voegen aan de serverconfiguratie.</w:t>
+      </w:r>
+    </w:p>
+    <w:p>
+      <w:pPr>
+        <w:keepNext/>
+      </w:pPr>
+    </w:p>
+    <w:p>
+      <w:pPr>
+        <w:keepNext/>
+      </w:pPr>
+      <w:r>
+        <w:t xml:space="preserve">Daarnaast </w:t>
+      </w:r>
+      <w:r>
+        <w:t>heb ik</w:t>
+      </w:r>
+      <w:r>
+        <w:t xml:space="preserve"> met behulp van </w:t>
+      </w:r>
+      <w:proofErr w:type="spellStart"/>
+      <w:r>
+        <w:t>Snyk</w:t>
+      </w:r>
+      <w:proofErr w:type="spellEnd"/>
+      <w:r>
+        <w:t xml:space="preserve"> de kwetsbaarheden in de </w:t>
+      </w:r>
+      <w:proofErr w:type="spellStart"/>
+      <w:r>
+        <w:t>dependencies</w:t>
+      </w:r>
+      <w:proofErr w:type="spellEnd"/>
+      <w:r>
+        <w:t xml:space="preserve"> van zowel de </w:t>
+      </w:r>
+      <w:proofErr w:type="spellStart"/>
+      <w:r>
+        <w:t>frontend</w:t>
+      </w:r>
+      <w:proofErr w:type="spellEnd"/>
+      <w:r>
+        <w:t xml:space="preserve"> als backend van de applicatie opgespoord en aangepakt. In de </w:t>
+      </w:r>
+      <w:proofErr w:type="spellStart"/>
+      <w:r>
+        <w:t>frontend</w:t>
+      </w:r>
+      <w:proofErr w:type="spellEnd"/>
+      <w:r>
+        <w:t xml:space="preserve"> applicatie zijn vier kwetsbaarheden gevonden en drie ervan konden worden opgelost door </w:t>
+      </w:r>
+      <w:proofErr w:type="spellStart"/>
+      <w:r>
+        <w:t>dependencies</w:t>
+      </w:r>
+      <w:proofErr w:type="spellEnd"/>
+      <w:r>
+        <w:t xml:space="preserve"> te upgraden. In de backend applicatie zijn drie kwetsbaarheden geïdentificeerd en </w:t>
+      </w:r>
+      <w:r>
+        <w:t xml:space="preserve">allemaal </w:t>
+      </w:r>
+      <w:r>
+        <w:t>opgelost door de packages te updaten.</w:t>
+      </w:r>
+    </w:p>
+    <w:p>
+      <w:pPr>
+        <w:keepNext/>
+      </w:pPr>
+    </w:p>
+    <w:p>
+      <w:pPr>
+        <w:keepNext/>
+      </w:pPr>
+      <w:r>
+        <w:t>Al met al</w:t>
+      </w:r>
+      <w:r>
+        <w:t xml:space="preserve"> kunnen we concluderen dat de applicatie nu </w:t>
+      </w:r>
+      <w:r>
+        <w:t>aanzienlijk verbeterd is vergeleken met de applicatie voor deze verbeteringen.</w:t>
       </w:r>
     </w:p>
     <w:p/>
@@ -5456,8 +6485,8 @@
       </w:r>
     </w:p>
     <w:sectPr>
-      <w:footerReference w:type="even" r:id="rId19"/>
-      <w:footerReference w:type="default" r:id="rId20"/>
+      <w:footerReference w:type="even" r:id="rId29"/>
+      <w:footerReference w:type="default" r:id="rId30"/>
       <w:pgSz w:w="11900" w:h="16840"/>
       <w:pgMar w:top="1440" w:right="1440" w:bottom="1440" w:left="1440" w:header="708" w:footer="708" w:gutter="0"/>
       <w:pgNumType w:start="0"/>
@@ -7987,6 +9016,29 @@
       </w:tcPr>
     </w:tblStylePr>
   </w:style>
+  <w:style w:type="character" w:styleId="Onopgelostemelding">
+    <w:name w:val="Unresolved Mention"/>
+    <w:basedOn w:val="Standaardalinea-lettertype"/>
+    <w:uiPriority w:val="99"/>
+    <w:rsid w:val="00483539"/>
+    <w:rPr>
+      <w:color w:val="605E5C"/>
+      <w:shd w:val="clear" w:color="auto" w:fill="E1DFDD"/>
+    </w:rPr>
+  </w:style>
+  <w:style w:type="character" w:styleId="HTMLCode">
+    <w:name w:val="HTML Code"/>
+    <w:basedOn w:val="Standaardalinea-lettertype"/>
+    <w:uiPriority w:val="99"/>
+    <w:semiHidden/>
+    <w:unhideWhenUsed/>
+    <w:rsid w:val="00295B69"/>
+    <w:rPr>
+      <w:rFonts w:ascii="Courier New" w:eastAsia="Times New Roman" w:hAnsi="Courier New" w:cs="Courier New"/>
+      <w:sz w:val="20"/>
+      <w:szCs w:val="20"/>
+    </w:rPr>
+  </w:style>
 </w:styles>
 </file>
 

</xml_diff>